<commit_message>
Atualiza modelo docx CENcomm Importação
</commit_message>
<xml_diff>
--- a/bhadrasana/docx/Modelo CENcomm_Importacao.docx
+++ b/bhadrasana/docx/Modelo CENcomm_Importacao.docx
@@ -14,8 +14,8 @@
       </w:tblPr>
       <w:tblGrid>
         <w:gridCol w:w="2125"/>
-        <w:gridCol w:w="5899"/>
-        <w:gridCol w:w="1594"/>
+        <w:gridCol w:w="5876"/>
+        <w:gridCol w:w="1617"/>
       </w:tblGrid>
       <w:tr>
         <w:trPr>
@@ -42,7 +42,7 @@
             </w:pPr>
             <w:r>
               <w:pict w14:anchorId="11D2C5AE">
-                <v:shape id="ole_rId2" o:spid="_x0000_i1025" style="width:99pt;height:55.5pt" coordsize="" o:spt="100" adj="0,,0" path="" stroked="f">
+                <v:shape id="ole_rId2" o:spid="_x0000_i1025" style="width:98.9pt;height:55.7pt" coordsize="" o:spt="100" adj="0,,0" path="" stroked="f">
                   <v:stroke joinstyle="miter"/>
                   <v:imagedata r:id="rId5" o:title=""/>
                   <v:formulas/>
@@ -93,7 +93,13 @@
               <w:rPr>
                 <w:rStyle w:val="fontstyle01"/>
               </w:rPr>
-              <w:t>MINISTÉRIO DA ECONOMIA</w:t>
+              <w:t xml:space="preserve">MINISTÉRIO DA </w:t>
+            </w:r>
+            <w:r>
+              <w:rPr>
+                <w:rStyle w:val="fontstyle01"/>
+              </w:rPr>
+              <w:t>FAZENDA</w:t>
             </w:r>
             <w:r>
               <w:rPr>
@@ -190,15 +196,15 @@
                 <w:szCs w:val="21"/>
               </w:rPr>
               <w:drawing>
-                <wp:anchor distT="0" distB="0" distL="0" distR="0" simplePos="0" relativeHeight="251657216" behindDoc="0" locked="0" layoutInCell="1" allowOverlap="1" wp14:anchorId="5DF66206" wp14:editId="501B7AC3">
+                <wp:anchor distT="0" distB="0" distL="0" distR="0" simplePos="0" relativeHeight="251657216" behindDoc="0" locked="0" layoutInCell="1" allowOverlap="1" wp14:anchorId="5DF66206" wp14:editId="5E8ECE23">
                   <wp:simplePos x="0" y="0"/>
                   <wp:positionH relativeFrom="column">
-                    <wp:posOffset>64770</wp:posOffset>
+                    <wp:posOffset>43180</wp:posOffset>
                   </wp:positionH>
                   <wp:positionV relativeFrom="paragraph">
-                    <wp:posOffset>22860</wp:posOffset>
+                    <wp:posOffset>21590</wp:posOffset>
                   </wp:positionV>
-                  <wp:extent cx="923290" cy="850900"/>
+                  <wp:extent cx="937895" cy="914400"/>
                   <wp:effectExtent l="0" t="0" r="0" b="0"/>
                   <wp:wrapTopAndBottom/>
                   <wp:docPr id="1" name="figuras1"/>
@@ -215,7 +221,13 @@
                           </pic:cNvPicPr>
                         </pic:nvPicPr>
                         <pic:blipFill>
-                          <a:blip r:embed="rId6"/>
+                          <a:blip r:embed="rId6" cstate="print">
+                            <a:extLst>
+                              <a:ext uri="{28A0092B-C50C-407E-A947-70E740481C1C}">
+                                <a14:useLocalDpi xmlns:a14="http://schemas.microsoft.com/office/drawing/2010/main" val="0"/>
+                              </a:ext>
+                            </a:extLst>
+                          </a:blip>
                           <a:stretch>
                             <a:fillRect/>
                           </a:stretch>
@@ -223,7 +235,7 @@
                         <pic:spPr bwMode="auto">
                           <a:xfrm>
                             <a:off x="0" y="0"/>
-                            <a:ext cx="923290" cy="850900"/>
+                            <a:ext cx="937895" cy="914400"/>
                           </a:xfrm>
                           <a:prstGeom prst="rect">
                             <a:avLst/>
@@ -232,6 +244,12 @@
                       </pic:pic>
                     </a:graphicData>
                   </a:graphic>
+                  <wp14:sizeRelH relativeFrom="margin">
+                    <wp14:pctWidth>0</wp14:pctWidth>
+                  </wp14:sizeRelH>
+                  <wp14:sizeRelV relativeFrom="margin">
+                    <wp14:pctHeight>0</wp14:pctHeight>
+                  </wp14:sizeRelV>
                 </wp:anchor>
               </w:drawing>
             </w:r>
@@ -1652,6 +1670,7 @@
   <w:style w:type="character" w:default="1" w:styleId="Fontepargpadro">
     <w:name w:val="Default Paragraph Font"/>
     <w:uiPriority w:val="1"/>
+    <w:semiHidden/>
     <w:unhideWhenUsed/>
   </w:style>
   <w:style w:type="table" w:default="1" w:styleId="Tabelanormal">

</xml_diff>

<commit_message>
Passa a usar <<imagens:content>> no docx CENcomm
</commit_message>
<xml_diff>
--- a/bhadrasana/docx/Modelo CENcomm_Importacao.docx
+++ b/bhadrasana/docx/Modelo CENcomm_Importacao.docx
@@ -42,7 +42,7 @@
             </w:pPr>
             <w:r>
               <w:pict w14:anchorId="11D2C5AE">
-                <v:shape id="ole_rId2" o:spid="_x0000_i1025" style="width:98.9pt;height:55.7pt" coordsize="" o:spt="100" adj="0,,0" path="" stroked="f">
+                <v:shape id="ole_rId2" o:spid="_x0000_i1025" style="width:99pt;height:55.5pt" coordsize="" o:spt="100" adj="0,,0" path="" stroked="f">
                   <v:stroke joinstyle="miter"/>
                   <v:imagedata r:id="rId5" o:title=""/>
                   <v:formulas/>
@@ -941,7 +941,7 @@
         <w:t>:</w:t>
       </w:r>
       <w:r>
-        <w:t>imagem</w:t>
+        <w:t>content</w:t>
       </w:r>
       <w:proofErr w:type="spellEnd"/>
       <w:r>
@@ -1670,7 +1670,6 @@
   <w:style w:type="character" w:default="1" w:styleId="Fontepargpadro">
     <w:name w:val="Default Paragraph Font"/>
     <w:uiPriority w:val="1"/>
-    <w:semiHidden/>
     <w:unhideWhenUsed/>
   </w:style>
   <w:style w:type="table" w:default="1" w:styleId="Tabelanormal">

</xml_diff>

<commit_message>
Altera modelo docx e a rota
</commit_message>
<xml_diff>
--- a/bhadrasana/docx/Modelo CENcomm_Importacao.docx
+++ b/bhadrasana/docx/Modelo CENcomm_Importacao.docx
@@ -845,34 +845,6 @@
           <w:szCs w:val="28"/>
         </w:rPr>
       </w:pPr>
-    </w:p>
-    <w:p>
-      <w:pPr>
-        <w:jc w:val="both"/>
-      </w:pPr>
-    </w:p>
-    <w:p>
-      <w:pPr>
-        <w:jc w:val="both"/>
-      </w:pPr>
-      <w:r>
-        <w:t>&lt;</w:t>
-      </w:r>
-      <w:r>
-        <w:t>&lt;imagens</w:t>
-      </w:r>
-      <w:r>
-        <w:t>:</w:t>
-      </w:r>
-      <w:r>
-        <w:t>content</w:t>
-      </w:r>
-      <w:r>
-        <w:t>&gt;</w:t>
-      </w:r>
-      <w:r>
-        <w:t>&gt;</w:t>
-      </w:r>
     </w:p>
     <w:p>
       <w:pPr>

</xml_diff>